<commit_message>
added some changes to Git.docx
</commit_message>
<xml_diff>
--- a/GIT.docx
+++ b/GIT.docx
@@ -156,9 +156,9 @@
     </w:p>
     <w:p/>
     <w:p/>
-    <w:p/>
-    <w:p>
-      <w:r>
+    <w:p>
+      <w:r>
+        <w:lastRenderedPageBreak/>
         <w:t xml:space="preserve">After installing GIT we use the </w:t>
       </w:r>
       <w:r>
@@ -168,7 +168,13 @@
         <w:t>‘git init’</w:t>
       </w:r>
       <w:r>
-        <w:t xml:space="preserve"> command in the source location. This creates a </w:t>
+        <w:t xml:space="preserve"> command in the source location.</w:t>
+      </w:r>
+      <w:r>
+        <w:t xml:space="preserve"> This cmd is used to initiate tracking folders and files.</w:t>
+      </w:r>
+      <w:r>
+        <w:t xml:space="preserve"> This creates a </w:t>
       </w:r>
       <w:r>
         <w:rPr>
@@ -190,53 +196,6 @@
             <wp:extent cx="5943600" cy="3341370"/>
             <wp:effectExtent l="0" t="0" r="0" b="0"/>
             <wp:docPr id="1" name="Picture 1"/>
-            <wp:cNvGraphicFramePr>
-              <a:graphicFrameLocks xmlns:a="http://schemas.openxmlformats.org/drawingml/2006/main" noChangeAspect="1"/>
-            </wp:cNvGraphicFramePr>
-            <a:graphic xmlns:a="http://schemas.openxmlformats.org/drawingml/2006/main">
-              <a:graphicData uri="http://schemas.openxmlformats.org/drawingml/2006/picture">
-                <pic:pic xmlns:pic="http://schemas.openxmlformats.org/drawingml/2006/picture">
-                  <pic:nvPicPr>
-                    <pic:cNvPr id="1" name=""/>
-                    <pic:cNvPicPr/>
-                  </pic:nvPicPr>
-                  <pic:blipFill>
-                    <a:blip r:embed="rId7"/>
-                    <a:stretch>
-                      <a:fillRect/>
-                    </a:stretch>
-                  </pic:blipFill>
-                  <pic:spPr>
-                    <a:xfrm>
-                      <a:off x="0" y="0"/>
-                      <a:ext cx="5943600" cy="3341370"/>
-                    </a:xfrm>
-                    <a:prstGeom prst="rect">
-                      <a:avLst/>
-                    </a:prstGeom>
-                  </pic:spPr>
-                </pic:pic>
-              </a:graphicData>
-            </a:graphic>
-          </wp:inline>
-        </w:drawing>
-      </w:r>
-    </w:p>
-    <w:p>
-      <w:r>
-        <w:t>Fig1: gitbash UI for initializing and checking the status of new changes</w:t>
-      </w:r>
-    </w:p>
-    <w:p>
-      <w:r>
-        <w:rPr>
-          <w:noProof/>
-        </w:rPr>
-        <w:drawing>
-          <wp:inline distT="0" distB="0" distL="0" distR="0" wp14:anchorId="7D423285" wp14:editId="11847E1B">
-            <wp:extent cx="5943600" cy="3341370"/>
-            <wp:effectExtent l="0" t="0" r="0" b="0"/>
-            <wp:docPr id="2" name="Picture 2"/>
             <wp:cNvGraphicFramePr>
               <a:graphicFrameLocks xmlns:a="http://schemas.openxmlformats.org/drawingml/2006/main" noChangeAspect="1"/>
             </wp:cNvGraphicFramePr>
@@ -271,12 +230,59 @@
     </w:p>
     <w:p>
       <w:r>
+        <w:t>Fig1: gitbash UI for initializing and checking the status of new changes</w:t>
+      </w:r>
+    </w:p>
+    <w:p>
+      <w:r>
+        <w:rPr>
+          <w:noProof/>
+        </w:rPr>
+        <w:drawing>
+          <wp:inline distT="0" distB="0" distL="0" distR="0" wp14:anchorId="7D423285" wp14:editId="11847E1B">
+            <wp:extent cx="5943600" cy="3341370"/>
+            <wp:effectExtent l="0" t="0" r="0" b="0"/>
+            <wp:docPr id="2" name="Picture 2"/>
+            <wp:cNvGraphicFramePr>
+              <a:graphicFrameLocks xmlns:a="http://schemas.openxmlformats.org/drawingml/2006/main" noChangeAspect="1"/>
+            </wp:cNvGraphicFramePr>
+            <a:graphic xmlns:a="http://schemas.openxmlformats.org/drawingml/2006/main">
+              <a:graphicData uri="http://schemas.openxmlformats.org/drawingml/2006/picture">
+                <pic:pic xmlns:pic="http://schemas.openxmlformats.org/drawingml/2006/picture">
+                  <pic:nvPicPr>
+                    <pic:cNvPr id="1" name=""/>
+                    <pic:cNvPicPr/>
+                  </pic:nvPicPr>
+                  <pic:blipFill>
+                    <a:blip r:embed="rId9"/>
+                    <a:stretch>
+                      <a:fillRect/>
+                    </a:stretch>
+                  </pic:blipFill>
+                  <pic:spPr>
+                    <a:xfrm>
+                      <a:off x="0" y="0"/>
+                      <a:ext cx="5943600" cy="3341370"/>
+                    </a:xfrm>
+                    <a:prstGeom prst="rect">
+                      <a:avLst/>
+                    </a:prstGeom>
+                  </pic:spPr>
+                </pic:pic>
+              </a:graphicData>
+            </a:graphic>
+          </wp:inline>
+        </w:drawing>
+      </w:r>
+    </w:p>
+    <w:p>
+      <w:r>
         <w:t>Fig2: .git folder is formed at the source location which contains the info on the repo</w:t>
       </w:r>
     </w:p>
-    <w:p/>
-    <w:p>
-      <w:r>
+    <w:p>
+      <w:r>
+        <w:lastRenderedPageBreak/>
         <w:t xml:space="preserve">Using the </w:t>
       </w:r>
       <w:r>
@@ -286,7 +292,145 @@
         <w:t>‘git status’</w:t>
       </w:r>
       <w:r>
-        <w:t xml:space="preserve"> cmd we can see the status of the files at the location. It tells us about the changes that haven’t been committed to staging yet. (Can be seen in the pre</w:t>
+        <w:t xml:space="preserve"> cmd we can see the status of the files at the location. It tells us about the changes that haven’t been </w:t>
+      </w:r>
+      <w:r>
+        <w:t>added</w:t>
+      </w:r>
+      <w:r>
+        <w:t xml:space="preserve"> to staging yet.</w:t>
+      </w:r>
+      <w:r>
+        <w:t xml:space="preserve"> (Can be seen in the Fig1)</w:t>
+      </w:r>
+    </w:p>
+    <w:p>
+      <w:r>
+        <w:rPr>
+          <w:noProof/>
+        </w:rPr>
+        <w:drawing>
+          <wp:inline distT="0" distB="0" distL="0" distR="0" wp14:anchorId="574D64B9" wp14:editId="2F977FD5">
+            <wp:extent cx="5943600" cy="3341370"/>
+            <wp:effectExtent l="0" t="0" r="0" b="0"/>
+            <wp:docPr id="3" name="Picture 3"/>
+            <wp:cNvGraphicFramePr>
+              <a:graphicFrameLocks xmlns:a="http://schemas.openxmlformats.org/drawingml/2006/main" noChangeAspect="1"/>
+            </wp:cNvGraphicFramePr>
+            <a:graphic xmlns:a="http://schemas.openxmlformats.org/drawingml/2006/main">
+              <a:graphicData uri="http://schemas.openxmlformats.org/drawingml/2006/picture">
+                <pic:pic xmlns:pic="http://schemas.openxmlformats.org/drawingml/2006/picture">
+                  <pic:nvPicPr>
+                    <pic:cNvPr id="1" name=""/>
+                    <pic:cNvPicPr/>
+                  </pic:nvPicPr>
+                  <pic:blipFill>
+                    <a:blip r:embed="rId10"/>
+                    <a:stretch>
+                      <a:fillRect/>
+                    </a:stretch>
+                  </pic:blipFill>
+                  <pic:spPr>
+                    <a:xfrm>
+                      <a:off x="0" y="0"/>
+                      <a:ext cx="5943600" cy="3341370"/>
+                    </a:xfrm>
+                    <a:prstGeom prst="rect">
+                      <a:avLst/>
+                    </a:prstGeom>
+                  </pic:spPr>
+                </pic:pic>
+              </a:graphicData>
+            </a:graphic>
+          </wp:inline>
+        </w:drawing>
+      </w:r>
+    </w:p>
+    <w:p>
+      <w:r>
+        <w:t xml:space="preserve">Fig2: using </w:t>
+      </w:r>
+      <w:r>
+        <w:rPr>
+          <w:b/>
+        </w:rPr>
+        <w:t xml:space="preserve">‘git add *’ </w:t>
+      </w:r>
+      <w:r>
+        <w:t>cmd</w:t>
+      </w:r>
+    </w:p>
+    <w:p>
+      <w:r>
+        <w:t>We use the ‘git add’ cmd to add the files.</w:t>
+      </w:r>
+    </w:p>
+    <w:p>
+      <w:r>
+        <w:rPr>
+          <w:noProof/>
+        </w:rPr>
+        <w:drawing>
+          <wp:inline distT="0" distB="0" distL="0" distR="0" wp14:anchorId="78D24A95" wp14:editId="1F61B13D">
+            <wp:extent cx="5943600" cy="3341370"/>
+            <wp:effectExtent l="0" t="0" r="0" b="0"/>
+            <wp:docPr id="6" name="Picture 6"/>
+            <wp:cNvGraphicFramePr>
+              <a:graphicFrameLocks xmlns:a="http://schemas.openxmlformats.org/drawingml/2006/main" noChangeAspect="1"/>
+            </wp:cNvGraphicFramePr>
+            <a:graphic xmlns:a="http://schemas.openxmlformats.org/drawingml/2006/main">
+              <a:graphicData uri="http://schemas.openxmlformats.org/drawingml/2006/picture">
+                <pic:pic xmlns:pic="http://schemas.openxmlformats.org/drawingml/2006/picture">
+                  <pic:nvPicPr>
+                    <pic:cNvPr id="1" name=""/>
+                    <pic:cNvPicPr/>
+                  </pic:nvPicPr>
+                  <pic:blipFill>
+                    <a:blip r:embed="rId11"/>
+                    <a:stretch>
+                      <a:fillRect/>
+                    </a:stretch>
+                  </pic:blipFill>
+                  <pic:spPr>
+                    <a:xfrm>
+                      <a:off x="0" y="0"/>
+                      <a:ext cx="5943600" cy="3341370"/>
+                    </a:xfrm>
+                    <a:prstGeom prst="rect">
+                      <a:avLst/>
+                    </a:prstGeom>
+                  </pic:spPr>
+                </pic:pic>
+              </a:graphicData>
+            </a:graphic>
+          </wp:inline>
+        </w:drawing>
+      </w:r>
+    </w:p>
+    <w:p>
+      <w:r>
+        <w:t xml:space="preserve">Fig3: Using </w:t>
+      </w:r>
+      <w:r>
+        <w:rPr>
+          <w:b/>
+        </w:rPr>
+        <w:t xml:space="preserve">‘git </w:t>
+      </w:r>
+      <w:r>
+        <w:rPr>
+          <w:b/>
+        </w:rPr>
+        <w:t>commit</w:t>
+      </w:r>
+      <w:r>
+        <w:rPr>
+          <w:b/>
+        </w:rPr>
+        <w:t xml:space="preserve">’ </w:t>
+      </w:r>
+      <w:r>
+        <w:t>command</w:t>
       </w:r>
     </w:p>
     <w:p>
@@ -1444,4 +1588,16 @@
     </a:ext>
   </a:extLst>
 </a:theme>
+</file>
+
+<file path=customXml/item1.xml><?xml version="1.0" encoding="utf-8"?>
+<b:Sources xmlns:b="http://schemas.openxmlformats.org/officeDocument/2006/bibliography" xmlns="http://schemas.openxmlformats.org/officeDocument/2006/bibliography" SelectedStyle="\APASixthEditionOfficeOnline.xsl" StyleName="APA" Version="6"/>
+</file>
+
+<file path=customXml/itemProps1.xml><?xml version="1.0" encoding="utf-8"?>
+<ds:datastoreItem xmlns:ds="http://schemas.openxmlformats.org/officeDocument/2006/customXml" ds:itemID="{87354EA7-DAB9-4BEE-91D1-F8AA127E8FF6}">
+  <ds:schemaRefs>
+    <ds:schemaRef ds:uri="http://schemas.openxmlformats.org/officeDocument/2006/bibliography"/>
+  </ds:schemaRefs>
+</ds:datastoreItem>
 </file>
</xml_diff>

<commit_message>
Making changes to the branch
</commit_message>
<xml_diff>
--- a/GIT.docx
+++ b/GIT.docx
@@ -443,10 +443,6 @@
       </w:r>
     </w:p>
     <w:p>
-      <w:bookmarkStart w:id="0" w:name="_GoBack"/>
-      <w:bookmarkEnd w:id="0"/>
-    </w:p>
-    <w:p>
       <w:pPr>
         <w:pStyle w:val="HTMLPreformatted"/>
         <w:rPr>
@@ -462,7 +458,16 @@
           <w:sz w:val="22"/>
           <w:szCs w:val="22"/>
         </w:rPr>
-        <w:t>Fig4: Adding the folder to the remote repository using the cmd</w:t>
+        <w:lastRenderedPageBreak/>
+        <w:t>Add</w:t>
+      </w:r>
+      <w:r>
+        <w:rPr>
+          <w:rFonts w:asciiTheme="minorHAnsi" w:eastAsiaTheme="minorHAnsi" w:hAnsiTheme="minorHAnsi" w:cstheme="minorBidi"/>
+          <w:sz w:val="22"/>
+          <w:szCs w:val="22"/>
+        </w:rPr>
+        <w:t xml:space="preserve"> the folder to the remote repository using the cmd</w:t>
       </w:r>
       <w:r>
         <w:rPr>
@@ -580,7 +585,15 @@
           <w:sz w:val="22"/>
           <w:szCs w:val="22"/>
         </w:rPr>
-        <w:t xml:space="preserve">Fig5: Configuring the user name and email for git bash using </w:t>
+        <w:t>Fig4</w:t>
+      </w:r>
+      <w:r>
+        <w:rPr>
+          <w:rFonts w:asciiTheme="minorHAnsi" w:eastAsiaTheme="minorHAnsi" w:hAnsiTheme="minorHAnsi" w:cstheme="minorBidi"/>
+          <w:sz w:val="22"/>
+          <w:szCs w:val="22"/>
+        </w:rPr>
+        <w:t xml:space="preserve">: Configuring the user name and email for git bash using </w:t>
       </w:r>
       <w:r>
         <w:rPr>
@@ -663,6 +676,104 @@
         </w:rPr>
         <w:t xml:space="preserve"> the user name and email id should be the same as used for GitHub account </w:t>
       </w:r>
+    </w:p>
+    <w:p>
+      <w:pPr>
+        <w:pStyle w:val="HTMLPreformatted"/>
+        <w:rPr>
+          <w:rFonts w:asciiTheme="minorHAnsi" w:eastAsiaTheme="minorHAnsi" w:hAnsiTheme="minorHAnsi" w:cstheme="minorBidi"/>
+          <w:sz w:val="22"/>
+          <w:szCs w:val="22"/>
+        </w:rPr>
+      </w:pPr>
+    </w:p>
+    <w:p>
+      <w:pPr>
+        <w:pStyle w:val="HTMLPreformatted"/>
+        <w:rPr>
+          <w:rFonts w:asciiTheme="minorHAnsi" w:eastAsiaTheme="minorHAnsi" w:hAnsiTheme="minorHAnsi" w:cstheme="minorBidi"/>
+          <w:sz w:val="22"/>
+          <w:szCs w:val="22"/>
+        </w:rPr>
+      </w:pPr>
+      <w:r>
+        <w:rPr>
+          <w:noProof/>
+        </w:rPr>
+        <w:drawing>
+          <wp:inline distT="0" distB="0" distL="0" distR="0" wp14:anchorId="1D549685" wp14:editId="0D048767">
+            <wp:extent cx="5943600" cy="3341370"/>
+            <wp:effectExtent l="0" t="0" r="0" b="0"/>
+            <wp:docPr id="9" name="Picture 9"/>
+            <wp:cNvGraphicFramePr>
+              <a:graphicFrameLocks xmlns:a="http://schemas.openxmlformats.org/drawingml/2006/main" noChangeAspect="1"/>
+            </wp:cNvGraphicFramePr>
+            <a:graphic xmlns:a="http://schemas.openxmlformats.org/drawingml/2006/main">
+              <a:graphicData uri="http://schemas.openxmlformats.org/drawingml/2006/picture">
+                <pic:pic xmlns:pic="http://schemas.openxmlformats.org/drawingml/2006/picture">
+                  <pic:nvPicPr>
+                    <pic:cNvPr id="1" name=""/>
+                    <pic:cNvPicPr/>
+                  </pic:nvPicPr>
+                  <pic:blipFill>
+                    <a:blip r:embed="rId15"/>
+                    <a:stretch>
+                      <a:fillRect/>
+                    </a:stretch>
+                  </pic:blipFill>
+                  <pic:spPr>
+                    <a:xfrm>
+                      <a:off x="0" y="0"/>
+                      <a:ext cx="5943600" cy="3341370"/>
+                    </a:xfrm>
+                    <a:prstGeom prst="rect">
+                      <a:avLst/>
+                    </a:prstGeom>
+                  </pic:spPr>
+                </pic:pic>
+              </a:graphicData>
+            </a:graphic>
+          </wp:inline>
+        </w:drawing>
+      </w:r>
+    </w:p>
+    <w:p>
+      <w:pPr>
+        <w:pStyle w:val="HTMLPreformatted"/>
+        <w:rPr>
+          <w:rFonts w:asciiTheme="minorHAnsi" w:eastAsiaTheme="minorHAnsi" w:hAnsiTheme="minorHAnsi" w:cstheme="minorBidi"/>
+          <w:sz w:val="22"/>
+          <w:szCs w:val="22"/>
+        </w:rPr>
+      </w:pPr>
+      <w:r>
+        <w:rPr>
+          <w:rFonts w:asciiTheme="minorHAnsi" w:eastAsiaTheme="minorHAnsi" w:hAnsiTheme="minorHAnsi" w:cstheme="minorBidi"/>
+          <w:sz w:val="22"/>
+          <w:szCs w:val="22"/>
+        </w:rPr>
+        <w:t>Fig5: Create a new branch and che</w:t>
+      </w:r>
+      <w:bookmarkStart w:id="0" w:name="_GoBack"/>
+      <w:bookmarkEnd w:id="0"/>
+      <w:r>
+        <w:rPr>
+          <w:rFonts w:asciiTheme="minorHAnsi" w:eastAsiaTheme="minorHAnsi" w:hAnsiTheme="minorHAnsi" w:cstheme="minorBidi"/>
+          <w:sz w:val="22"/>
+          <w:szCs w:val="22"/>
+        </w:rPr>
+        <w:t xml:space="preserve">ck out to that branch </w:t>
+      </w:r>
+    </w:p>
+    <w:p>
+      <w:pPr>
+        <w:pStyle w:val="HTMLPreformatted"/>
+        <w:rPr>
+          <w:rFonts w:asciiTheme="minorHAnsi" w:eastAsiaTheme="minorHAnsi" w:hAnsiTheme="minorHAnsi" w:cstheme="minorBidi"/>
+          <w:sz w:val="22"/>
+          <w:szCs w:val="22"/>
+        </w:rPr>
+      </w:pPr>
     </w:p>
     <w:sectPr>
       <w:pgSz w:w="12240" w:h="15840"/>
@@ -1894,7 +2005,7 @@
 </file>
 
 <file path=customXml/itemProps1.xml><?xml version="1.0" encoding="utf-8"?>
-<ds:datastoreItem xmlns:ds="http://schemas.openxmlformats.org/officeDocument/2006/customXml" ds:itemID="{32E560D0-5F7F-4B45-BC9B-603246FE26EC}">
+<ds:datastoreItem xmlns:ds="http://schemas.openxmlformats.org/officeDocument/2006/customXml" ds:itemID="{20C37EC8-3844-47AD-A1B7-0BBC03DFB0D8}">
   <ds:schemaRefs>
     <ds:schemaRef ds:uri="http://schemas.openxmlformats.org/officeDocument/2006/bibliography"/>
   </ds:schemaRefs>

</xml_diff>

<commit_message>
Git doc changes to NewBranch
</commit_message>
<xml_diff>
--- a/GIT.docx
+++ b/GIT.docx
@@ -155,42 +155,41 @@
       </w:r>
     </w:p>
     <w:p/>
-    <w:p/>
-    <w:p>
-      <w:r>
+    <w:p>
+      <w:r>
+        <w:t xml:space="preserve">After installing GIT we use the </w:t>
+      </w:r>
+      <w:r>
+        <w:rPr>
+          <w:b/>
+        </w:rPr>
+        <w:t>‘git init’</w:t>
+      </w:r>
+      <w:r>
+        <w:t xml:space="preserve"> command in the source location.</w:t>
+      </w:r>
+      <w:r>
+        <w:t xml:space="preserve"> This cmd is used to initiate tracking folders and files.</w:t>
+      </w:r>
+      <w:r>
+        <w:t xml:space="preserve"> This creates a </w:t>
+      </w:r>
+      <w:r>
+        <w:rPr>
+          <w:b/>
+        </w:rPr>
+        <w:t>‘.git’</w:t>
+      </w:r>
+      <w:r>
+        <w:t xml:space="preserve"> folder at the location.</w:t>
+      </w:r>
+    </w:p>
+    <w:p>
+      <w:r>
+        <w:rPr>
+          <w:noProof/>
+        </w:rPr>
         <w:lastRenderedPageBreak/>
-        <w:t xml:space="preserve">After installing GIT we use the </w:t>
-      </w:r>
-      <w:r>
-        <w:rPr>
-          <w:b/>
-        </w:rPr>
-        <w:t>‘git init’</w:t>
-      </w:r>
-      <w:r>
-        <w:t xml:space="preserve"> command in the source location.</w:t>
-      </w:r>
-      <w:r>
-        <w:t xml:space="preserve"> This cmd is used to initiate tracking folders and files.</w:t>
-      </w:r>
-      <w:r>
-        <w:t xml:space="preserve"> This creates a </w:t>
-      </w:r>
-      <w:r>
-        <w:rPr>
-          <w:b/>
-        </w:rPr>
-        <w:t>‘.git’</w:t>
-      </w:r>
-      <w:r>
-        <w:t xml:space="preserve"> folder at the location.</w:t>
-      </w:r>
-    </w:p>
-    <w:p>
-      <w:r>
-        <w:rPr>
-          <w:noProof/>
-        </w:rPr>
         <w:drawing>
           <wp:inline distT="0" distB="0" distL="0" distR="0" wp14:anchorId="0AAC14B0" wp14:editId="4590EC72">
             <wp:extent cx="5943600" cy="3341370"/>
@@ -282,33 +281,33 @@
     </w:p>
     <w:p>
       <w:r>
+        <w:t xml:space="preserve">Using the </w:t>
+      </w:r>
+      <w:r>
+        <w:rPr>
+          <w:b/>
+        </w:rPr>
+        <w:t>‘git status’</w:t>
+      </w:r>
+      <w:r>
+        <w:t xml:space="preserve"> cmd we can see the status of the files at the location. It tells us about the changes that haven’t been </w:t>
+      </w:r>
+      <w:r>
+        <w:t>added</w:t>
+      </w:r>
+      <w:r>
+        <w:t xml:space="preserve"> to staging yet.</w:t>
+      </w:r>
+      <w:r>
+        <w:t xml:space="preserve"> (Can be seen in the Fig1)</w:t>
+      </w:r>
+    </w:p>
+    <w:p>
+      <w:r>
+        <w:rPr>
+          <w:noProof/>
+        </w:rPr>
         <w:lastRenderedPageBreak/>
-        <w:t xml:space="preserve">Using the </w:t>
-      </w:r>
-      <w:r>
-        <w:rPr>
-          <w:b/>
-        </w:rPr>
-        <w:t>‘git status’</w:t>
-      </w:r>
-      <w:r>
-        <w:t xml:space="preserve"> cmd we can see the status of the files at the location. It tells us about the changes that haven’t been </w:t>
-      </w:r>
-      <w:r>
-        <w:t>added</w:t>
-      </w:r>
-      <w:r>
-        <w:t xml:space="preserve"> to staging yet.</w:t>
-      </w:r>
-      <w:r>
-        <w:t xml:space="preserve"> (Can be seen in the Fig1)</w:t>
-      </w:r>
-    </w:p>
-    <w:p>
-      <w:r>
-        <w:rPr>
-          <w:noProof/>
-        </w:rPr>
         <w:drawing>
           <wp:inline distT="0" distB="0" distL="0" distR="0" wp14:anchorId="574D64B9" wp14:editId="2F977FD5">
             <wp:extent cx="5943600" cy="3341370"/>
@@ -458,7 +457,6 @@
           <w:sz w:val="22"/>
           <w:szCs w:val="22"/>
         </w:rPr>
-        <w:lastRenderedPageBreak/>
         <w:t>Add</w:t>
       </w:r>
       <w:r>
@@ -742,28 +740,184 @@
         <w:pStyle w:val="HTMLPreformatted"/>
         <w:rPr>
           <w:rFonts w:asciiTheme="minorHAnsi" w:eastAsiaTheme="minorHAnsi" w:hAnsiTheme="minorHAnsi" w:cstheme="minorBidi"/>
-          <w:sz w:val="22"/>
-          <w:szCs w:val="22"/>
-        </w:rPr>
-      </w:pPr>
-      <w:r>
-        <w:rPr>
-          <w:rFonts w:asciiTheme="minorHAnsi" w:eastAsiaTheme="minorHAnsi" w:hAnsiTheme="minorHAnsi" w:cstheme="minorBidi"/>
-          <w:sz w:val="22"/>
-          <w:szCs w:val="22"/>
-        </w:rPr>
-        <w:t>Fig5: Create a new branch and che</w:t>
-      </w:r>
+          <w:b/>
+          <w:sz w:val="22"/>
+          <w:szCs w:val="22"/>
+        </w:rPr>
+      </w:pPr>
+      <w:r>
+        <w:rPr>
+          <w:rFonts w:asciiTheme="minorHAnsi" w:eastAsiaTheme="minorHAnsi" w:hAnsiTheme="minorHAnsi" w:cstheme="minorBidi"/>
+          <w:sz w:val="22"/>
+          <w:szCs w:val="22"/>
+        </w:rPr>
+        <w:t>Fig5: Create a new bran</w:t>
+      </w:r>
+      <w:r>
+        <w:rPr>
+          <w:rFonts w:asciiTheme="minorHAnsi" w:eastAsiaTheme="minorHAnsi" w:hAnsiTheme="minorHAnsi" w:cstheme="minorBidi"/>
+          <w:sz w:val="22"/>
+          <w:szCs w:val="22"/>
+        </w:rPr>
+        <w:t xml:space="preserve">ch and check out to that branch. Cmds- </w:t>
+      </w:r>
+      <w:r>
+        <w:rPr>
+          <w:rFonts w:asciiTheme="minorHAnsi" w:eastAsiaTheme="minorHAnsi" w:hAnsiTheme="minorHAnsi" w:cstheme="minorBidi"/>
+          <w:b/>
+          <w:sz w:val="22"/>
+          <w:szCs w:val="22"/>
+        </w:rPr>
+        <w:t>‘git branch “BranchName”</w:t>
+      </w:r>
+      <w:proofErr w:type="gramStart"/>
+      <w:r>
+        <w:rPr>
+          <w:rFonts w:asciiTheme="minorHAnsi" w:eastAsiaTheme="minorHAnsi" w:hAnsiTheme="minorHAnsi" w:cstheme="minorBidi"/>
+          <w:b/>
+          <w:sz w:val="22"/>
+          <w:szCs w:val="22"/>
+        </w:rPr>
+        <w:t xml:space="preserve">’ </w:t>
+      </w:r>
+      <w:r>
+        <w:rPr>
+          <w:rFonts w:asciiTheme="minorHAnsi" w:eastAsiaTheme="minorHAnsi" w:hAnsiTheme="minorHAnsi" w:cstheme="minorBidi"/>
+          <w:sz w:val="22"/>
+          <w:szCs w:val="22"/>
+        </w:rPr>
+        <w:t xml:space="preserve"> and</w:t>
+      </w:r>
+      <w:proofErr w:type="gramEnd"/>
+      <w:r>
+        <w:rPr>
+          <w:rFonts w:asciiTheme="minorHAnsi" w:eastAsiaTheme="minorHAnsi" w:hAnsiTheme="minorHAnsi" w:cstheme="minorBidi"/>
+          <w:sz w:val="22"/>
+          <w:szCs w:val="22"/>
+        </w:rPr>
+        <w:t xml:space="preserve"> </w:t>
+      </w:r>
+      <w:r>
+        <w:rPr>
+          <w:rFonts w:asciiTheme="minorHAnsi" w:eastAsiaTheme="minorHAnsi" w:hAnsiTheme="minorHAnsi" w:cstheme="minorBidi"/>
+          <w:b/>
+          <w:sz w:val="22"/>
+          <w:szCs w:val="22"/>
+        </w:rPr>
+        <w:t>“git checkout “branchName”</w:t>
+      </w:r>
+    </w:p>
+    <w:p>
+      <w:pPr>
+        <w:pStyle w:val="HTMLPreformatted"/>
+        <w:rPr>
+          <w:rFonts w:asciiTheme="minorHAnsi" w:eastAsiaTheme="minorHAnsi" w:hAnsiTheme="minorHAnsi" w:cstheme="minorBidi"/>
+          <w:b/>
+          <w:sz w:val="22"/>
+          <w:szCs w:val="22"/>
+        </w:rPr>
+      </w:pPr>
+    </w:p>
+    <w:p>
+      <w:pPr>
+        <w:pStyle w:val="HTMLPreformatted"/>
+        <w:rPr>
+          <w:rFonts w:asciiTheme="minorHAnsi" w:eastAsiaTheme="minorHAnsi" w:hAnsiTheme="minorHAnsi" w:cstheme="minorBidi"/>
+          <w:sz w:val="22"/>
+          <w:szCs w:val="22"/>
+        </w:rPr>
+      </w:pPr>
+      <w:r>
+        <w:rPr>
+          <w:noProof/>
+        </w:rPr>
+        <w:lastRenderedPageBreak/>
+        <w:drawing>
+          <wp:inline distT="0" distB="0" distL="0" distR="0" wp14:anchorId="2B434E07" wp14:editId="6EF2E719">
+            <wp:extent cx="5943600" cy="3341370"/>
+            <wp:effectExtent l="0" t="0" r="0" b="0"/>
+            <wp:docPr id="10" name="Picture 10"/>
+            <wp:cNvGraphicFramePr>
+              <a:graphicFrameLocks xmlns:a="http://schemas.openxmlformats.org/drawingml/2006/main" noChangeAspect="1"/>
+            </wp:cNvGraphicFramePr>
+            <a:graphic xmlns:a="http://schemas.openxmlformats.org/drawingml/2006/main">
+              <a:graphicData uri="http://schemas.openxmlformats.org/drawingml/2006/picture">
+                <pic:pic xmlns:pic="http://schemas.openxmlformats.org/drawingml/2006/picture">
+                  <pic:nvPicPr>
+                    <pic:cNvPr id="1" name=""/>
+                    <pic:cNvPicPr/>
+                  </pic:nvPicPr>
+                  <pic:blipFill>
+                    <a:blip r:embed="rId16"/>
+                    <a:stretch>
+                      <a:fillRect/>
+                    </a:stretch>
+                  </pic:blipFill>
+                  <pic:spPr>
+                    <a:xfrm>
+                      <a:off x="0" y="0"/>
+                      <a:ext cx="5943600" cy="3341370"/>
+                    </a:xfrm>
+                    <a:prstGeom prst="rect">
+                      <a:avLst/>
+                    </a:prstGeom>
+                  </pic:spPr>
+                </pic:pic>
+              </a:graphicData>
+            </a:graphic>
+          </wp:inline>
+        </w:drawing>
+      </w:r>
+    </w:p>
+    <w:p>
+      <w:pPr>
+        <w:pStyle w:val="HTMLPreformatted"/>
+        <w:rPr>
+          <w:rFonts w:asciiTheme="minorHAnsi" w:eastAsiaTheme="minorHAnsi" w:hAnsiTheme="minorHAnsi" w:cstheme="minorBidi"/>
+          <w:b/>
+          <w:sz w:val="22"/>
+          <w:szCs w:val="22"/>
+        </w:rPr>
+      </w:pPr>
+      <w:r>
+        <w:rPr>
+          <w:rFonts w:asciiTheme="minorHAnsi" w:eastAsiaTheme="minorHAnsi" w:hAnsiTheme="minorHAnsi" w:cstheme="minorBidi"/>
+          <w:sz w:val="22"/>
+          <w:szCs w:val="22"/>
+        </w:rPr>
+        <w:t xml:space="preserve">Fig6: After making the changes and pushing the content to the new branch you will be able to see the branch in the GitHub UI. Add the files to staging and push to the branch using the cmd </w:t>
+      </w:r>
+      <w:r>
+        <w:rPr>
+          <w:rFonts w:asciiTheme="minorHAnsi" w:eastAsiaTheme="minorHAnsi" w:hAnsiTheme="minorHAnsi" w:cstheme="minorBidi"/>
+          <w:b/>
+          <w:sz w:val="22"/>
+          <w:szCs w:val="22"/>
+        </w:rPr>
+        <w:t>‘git push –u origin “branchName”’.</w:t>
+      </w:r>
+    </w:p>
+    <w:p>
+      <w:pPr>
+        <w:pStyle w:val="HTMLPreformatted"/>
+        <w:rPr>
+          <w:rFonts w:asciiTheme="minorHAnsi" w:eastAsiaTheme="minorHAnsi" w:hAnsiTheme="minorHAnsi" w:cstheme="minorBidi"/>
+          <w:sz w:val="22"/>
+          <w:szCs w:val="22"/>
+        </w:rPr>
+      </w:pPr>
+    </w:p>
+    <w:p>
+      <w:pPr>
+        <w:pStyle w:val="HTMLPreformatted"/>
+        <w:rPr>
+          <w:rFonts w:asciiTheme="minorHAnsi" w:eastAsiaTheme="minorHAnsi" w:hAnsiTheme="minorHAnsi" w:cstheme="minorBidi"/>
+          <w:sz w:val="22"/>
+          <w:szCs w:val="22"/>
+        </w:rPr>
+      </w:pPr>
       <w:bookmarkStart w:id="0" w:name="_GoBack"/>
       <w:bookmarkEnd w:id="0"/>
-      <w:r>
-        <w:rPr>
-          <w:rFonts w:asciiTheme="minorHAnsi" w:eastAsiaTheme="minorHAnsi" w:hAnsiTheme="minorHAnsi" w:cstheme="minorBidi"/>
-          <w:sz w:val="22"/>
-          <w:szCs w:val="22"/>
-        </w:rPr>
-        <w:t xml:space="preserve">ck out to that branch </w:t>
-      </w:r>
     </w:p>
     <w:p>
       <w:pPr>
@@ -774,6 +928,48 @@
           <w:szCs w:val="22"/>
         </w:rPr>
       </w:pPr>
+      <w:r>
+        <w:rPr>
+          <w:rFonts w:asciiTheme="minorHAnsi" w:eastAsiaTheme="minorHAnsi" w:hAnsiTheme="minorHAnsi" w:cstheme="minorBidi"/>
+          <w:sz w:val="22"/>
+          <w:szCs w:val="22"/>
+        </w:rPr>
+        <w:t xml:space="preserve">Fig7: To merge the new branch to master branch </w:t>
+      </w:r>
+      <w:r>
+        <w:rPr>
+          <w:rFonts w:asciiTheme="minorHAnsi" w:eastAsiaTheme="minorHAnsi" w:hAnsiTheme="minorHAnsi" w:cstheme="minorBidi"/>
+          <w:b/>
+          <w:sz w:val="22"/>
+          <w:szCs w:val="22"/>
+        </w:rPr>
+        <w:t xml:space="preserve">checkout to the master branch </w:t>
+      </w:r>
+      <w:r>
+        <w:rPr>
+          <w:rFonts w:asciiTheme="minorHAnsi" w:eastAsiaTheme="minorHAnsi" w:hAnsiTheme="minorHAnsi" w:cstheme="minorBidi"/>
+          <w:sz w:val="22"/>
+          <w:szCs w:val="22"/>
+        </w:rPr>
+        <w:t xml:space="preserve">and use the </w:t>
+      </w:r>
+      <w:r>
+        <w:rPr>
+          <w:rFonts w:asciiTheme="minorHAnsi" w:eastAsiaTheme="minorHAnsi" w:hAnsiTheme="minorHAnsi" w:cstheme="minorBidi"/>
+          <w:b/>
+          <w:sz w:val="22"/>
+          <w:szCs w:val="22"/>
+        </w:rPr>
+        <w:t xml:space="preserve">‘git merge “branchName”’ </w:t>
+      </w:r>
+      <w:r>
+        <w:rPr>
+          <w:rFonts w:asciiTheme="minorHAnsi" w:eastAsiaTheme="minorHAnsi" w:hAnsiTheme="minorHAnsi" w:cstheme="minorBidi"/>
+          <w:sz w:val="22"/>
+          <w:szCs w:val="22"/>
+        </w:rPr>
+        <w:t>to merge the changes in new branch to master</w:t>
+      </w:r>
     </w:p>
     <w:sectPr>
       <w:pgSz w:w="12240" w:h="15840"/>
@@ -2005,7 +2201,7 @@
 </file>
 
 <file path=customXml/itemProps1.xml><?xml version="1.0" encoding="utf-8"?>
-<ds:datastoreItem xmlns:ds="http://schemas.openxmlformats.org/officeDocument/2006/customXml" ds:itemID="{20C37EC8-3844-47AD-A1B7-0BBC03DFB0D8}">
+<ds:datastoreItem xmlns:ds="http://schemas.openxmlformats.org/officeDocument/2006/customXml" ds:itemID="{DFEB9E76-02BA-4527-A321-356E22AA383D}">
   <ds:schemaRefs>
     <ds:schemaRef ds:uri="http://schemas.openxmlformats.org/officeDocument/2006/bibliography"/>
   </ds:schemaRefs>

</xml_diff>